<commit_message>
[docx] Multiline templates work now
</commit_message>
<xml_diff>
--- a/data/Test-6-Conditionals.docx
+++ b/data/Test-6-Conditionals.docx
@@ -23,23 +23,37 @@
           <w:b/>
           <w:bCs/>
         </w:rPr>
-        <w:t xml:space="preserve">{{#if </w:t>
-      </w:r>
-      <w:proofErr w:type="spellStart"/>
-      <w:r>
-        <w:rPr>
-          <w:b/>
-          <w:bCs/>
-        </w:rPr>
-        <w:t>thisIsTrue</w:t>
-      </w:r>
-      <w:proofErr w:type="spellEnd"/>
-      <w:r>
-        <w:rPr>
-          <w:b/>
-          <w:bCs/>
-        </w:rPr>
-        <w:t>}}</w:t>
+        <w:t>{{#if thisIsTrue}}</w:t>
+      </w:r>
+    </w:p>
+    <w:p>
+      <w:r>
+        <w:t>Hello</w:t>
+      </w:r>
+    </w:p>
+    <w:p>
+      <w:r>
+        <w:t>{{#if thisIsFalse}}</w:t>
+      </w:r>
+    </w:p>
+    <w:p>
+      <w:r>
+        <w:t>doop</w:t>
+      </w:r>
+    </w:p>
+    <w:p>
+      <w:r>
+        <w:t>{{/if}}</w:t>
+      </w:r>
+    </w:p>
+    <w:p>
+      <w:r>
+        <w:t>poop</w:t>
+      </w:r>
+    </w:p>
+    <w:p>
+      <w:r>
+        <w:t>{{/if}}</w:t>
       </w:r>
     </w:p>
     <w:p>
@@ -49,13 +63,6 @@
           <w:bCs/>
         </w:rPr>
       </w:pPr>
-      <w:r>
-        <w:rPr>
-          <w:b/>
-          <w:bCs/>
-        </w:rPr>
-        <w:t>Hello</w:t>
-      </w:r>
     </w:p>
     <w:p>
       <w:pPr>
@@ -69,75 +76,16 @@
           <w:b/>
           <w:bCs/>
         </w:rPr>
-        <w:t>{{/if}}</w:t>
-      </w:r>
-    </w:p>
-    <w:p>
-      <w:pPr>
-        <w:rPr>
-          <w:b/>
-          <w:bCs/>
-        </w:rPr>
-      </w:pPr>
-    </w:p>
-    <w:p>
-      <w:pPr>
-        <w:rPr>
-          <w:b/>
-          <w:bCs/>
-        </w:rPr>
-      </w:pPr>
-      <w:r>
-        <w:rPr>
-          <w:b/>
-          <w:bCs/>
-        </w:rPr>
-        <w:t xml:space="preserve">{{#if </w:t>
-      </w:r>
-      <w:proofErr w:type="spellStart"/>
-      <w:r>
-        <w:rPr>
-          <w:b/>
-          <w:bCs/>
-        </w:rPr>
-        <w:t>thisIsFalse</w:t>
-      </w:r>
-      <w:proofErr w:type="spellEnd"/>
-      <w:r>
-        <w:rPr>
-          <w:b/>
-          <w:bCs/>
-        </w:rPr>
-        <w:t>}}</w:t>
-      </w:r>
-    </w:p>
-    <w:p>
-      <w:pPr>
-        <w:rPr>
-          <w:b/>
-          <w:bCs/>
-        </w:rPr>
-      </w:pPr>
-      <w:r>
-        <w:rPr>
-          <w:b/>
-          <w:bCs/>
-        </w:rPr>
+        <w:t>{{#if thisIsFalse}}</w:t>
+      </w:r>
+    </w:p>
+    <w:p>
+      <w:r>
         <w:t>This will not show up</w:t>
       </w:r>
     </w:p>
     <w:p>
-      <w:pPr>
-        <w:rPr>
-          <w:b/>
-          <w:bCs/>
-        </w:rPr>
-      </w:pPr>
-      <w:r>
-        <w:rPr>
-          <w:b/>
-          <w:bCs/>
-        </w:rPr>
+      <w:r>
         <w:t>{{/if}}</w:t>
       </w:r>
     </w:p>

</xml_diff>